<commit_message>
update pcb + door te sturen info
</commit_message>
<xml_diff>
--- a/DOORTESTURENINFO/INFO_adressen_componenten_bestukking.docx
+++ b/DOORTESTURENINFO/INFO_adressen_componenten_bestukking.docx
@@ -85,7 +85,7 @@
           <w:color w:val="000000"/>
         </w:rPr>
       </w:pPr>
-      <w:hyperlink r:id="rId4" w:history="1">
+      <w:hyperlink r:id="rId5" w:history="1">
         <w:r>
           <w:rPr>
             <w:rStyle w:val="Hyperlink"/>
@@ -755,7 +755,7 @@
         </w:rPr>
         <w:t xml:space="preserve"> </w:t>
       </w:r>
-      <w:hyperlink r:id="rId5" w:history="1">
+      <w:hyperlink r:id="rId6" w:history="1">
         <w:r>
           <w:rPr>
             <w:rStyle w:val="Hyperlink"/>
@@ -837,31 +837,17 @@
           <w:lang w:eastAsia="en-US"/>
         </w:rPr>
       </w:pPr>
-      <w:proofErr w:type="spellStart"/>
-      <w:r>
-        <w:rPr>
-          <w:rFonts w:asciiTheme="minorHAnsi" w:eastAsiaTheme="minorHAnsi" w:hAnsiTheme="minorHAnsi" w:cstheme="minorBidi"/>
-          <w:b w:val="0"/>
-          <w:bCs w:val="0"/>
-          <w:kern w:val="0"/>
-          <w:sz w:val="22"/>
-          <w:szCs w:val="22"/>
-          <w:lang w:eastAsia="en-US"/>
-        </w:rPr>
-        <w:t>Stokt</w:t>
-      </w:r>
-      <w:proofErr w:type="spellEnd"/>
-      <w:r>
-        <w:rPr>
-          <w:rFonts w:asciiTheme="minorHAnsi" w:eastAsiaTheme="minorHAnsi" w:hAnsiTheme="minorHAnsi" w:cstheme="minorBidi"/>
-          <w:b w:val="0"/>
-          <w:bCs w:val="0"/>
-          <w:kern w:val="0"/>
-          <w:sz w:val="22"/>
-          <w:szCs w:val="22"/>
-          <w:lang w:eastAsia="en-US"/>
-        </w:rPr>
-        <w:t xml:space="preserve"> 65</w:t>
+      <w:r>
+        <w:rPr>
+          <w:rFonts w:asciiTheme="minorHAnsi" w:eastAsiaTheme="minorHAnsi" w:hAnsiTheme="minorHAnsi" w:cstheme="minorBidi"/>
+          <w:b w:val="0"/>
+          <w:bCs w:val="0"/>
+          <w:kern w:val="0"/>
+          <w:sz w:val="22"/>
+          <w:szCs w:val="22"/>
+          <w:lang w:eastAsia="en-US"/>
+        </w:rPr>
+        <w:t>Stokt 65</w:t>
       </w:r>
       <w:r>
         <w:rPr>
@@ -926,19 +912,7 @@
           <w:szCs w:val="22"/>
           <w:lang w:eastAsia="en-US"/>
         </w:rPr>
-        <w:t xml:space="preserve"> </w:t>
-      </w:r>
-      <w:r>
-        <w:rPr>
-          <w:rFonts w:asciiTheme="minorHAnsi" w:eastAsiaTheme="minorHAnsi" w:hAnsiTheme="minorHAnsi" w:cstheme="minorBidi"/>
-          <w:b w:val="0"/>
-          <w:bCs w:val="0"/>
-          <w:kern w:val="0"/>
-          <w:sz w:val="22"/>
-          <w:szCs w:val="22"/>
-          <w:lang w:eastAsia="en-US"/>
-        </w:rPr>
-        <w:t>https://nl.farnell.com/nxp/clev6630bm/dev-kit-nfc-frontend-development/dp/2769725?st=MFRC630#anchorTechnicalDOCS</w:t>
+        <w:t xml:space="preserve"> https://nl.farnell.com/nxp/clev6630bm/dev-kit-nfc-frontend-development/dp/2769725?st=MFRC630#anchorTechnicalDOCS</w:t>
       </w:r>
     </w:p>
     <w:p>
@@ -970,61 +944,370 @@
           <w:lang w:eastAsia="en-US"/>
         </w:rPr>
       </w:pPr>
+    </w:p>
+    <w:p>
+      <w:pPr>
+        <w:rPr>
+          <w:b/>
+          <w:bCs/>
+          <w:u w:val="single"/>
+        </w:rPr>
+      </w:pPr>
+      <w:r>
+        <w:rPr>
+          <w:u w:val="single"/>
+        </w:rPr>
+        <w:br w:type="page"/>
+      </w:r>
+    </w:p>
+    <w:p>
+      <w:pPr>
+        <w:pStyle w:val="Kop1"/>
+        <w:spacing w:before="0" w:beforeAutospacing="0" w:after="0" w:afterAutospacing="0"/>
+        <w:rPr>
+          <w:rFonts w:asciiTheme="minorHAnsi" w:eastAsiaTheme="minorHAnsi" w:hAnsiTheme="minorHAnsi" w:cstheme="minorBidi"/>
+          <w:kern w:val="0"/>
+          <w:sz w:val="22"/>
+          <w:szCs w:val="22"/>
+          <w:u w:val="single"/>
+          <w:lang w:eastAsia="en-US"/>
+        </w:rPr>
+      </w:pPr>
+      <w:r>
+        <w:rPr>
+          <w:rFonts w:asciiTheme="minorHAnsi" w:eastAsiaTheme="minorHAnsi" w:hAnsiTheme="minorHAnsi" w:cstheme="minorBidi"/>
+          <w:kern w:val="0"/>
+          <w:sz w:val="22"/>
+          <w:szCs w:val="22"/>
+          <w:u w:val="single"/>
+          <w:lang w:eastAsia="en-US"/>
+        </w:rPr>
+        <w:lastRenderedPageBreak/>
+        <w:t>Jona Cappelle</w:t>
+      </w:r>
+      <w:r>
+        <w:rPr>
+          <w:rFonts w:asciiTheme="minorHAnsi" w:eastAsiaTheme="minorHAnsi" w:hAnsiTheme="minorHAnsi" w:cstheme="minorBidi"/>
+          <w:kern w:val="0"/>
+          <w:sz w:val="22"/>
+          <w:szCs w:val="22"/>
+          <w:u w:val="single"/>
+          <w:lang w:eastAsia="en-US"/>
+        </w:rPr>
+        <w:t>:</w:t>
+      </w:r>
+    </w:p>
+    <w:p>
+      <w:pPr>
+        <w:pStyle w:val="Kop1"/>
+        <w:spacing w:before="0" w:beforeAutospacing="0" w:after="0" w:afterAutospacing="0"/>
+        <w:rPr>
+          <w:rFonts w:asciiTheme="minorHAnsi" w:eastAsiaTheme="minorHAnsi" w:hAnsiTheme="minorHAnsi" w:cstheme="minorBidi"/>
+          <w:b w:val="0"/>
+          <w:bCs w:val="0"/>
+          <w:kern w:val="0"/>
+          <w:sz w:val="22"/>
+          <w:szCs w:val="22"/>
+          <w:lang w:val="en-US" w:eastAsia="en-US"/>
+        </w:rPr>
+      </w:pPr>
+      <w:r>
+        <w:rPr>
+          <w:rFonts w:asciiTheme="minorHAnsi" w:eastAsiaTheme="minorHAnsi" w:hAnsiTheme="minorHAnsi" w:cstheme="minorBidi"/>
+          <w:b w:val="0"/>
+          <w:bCs w:val="0"/>
+          <w:kern w:val="0"/>
+          <w:sz w:val="22"/>
+          <w:szCs w:val="22"/>
+          <w:lang w:val="en-US" w:eastAsia="en-US"/>
+        </w:rPr>
+        <w:t>Savooistraat 161</w:t>
+      </w:r>
+    </w:p>
+    <w:p>
+      <w:pPr>
+        <w:pStyle w:val="Kop1"/>
+        <w:spacing w:before="0" w:beforeAutospacing="0" w:after="0" w:afterAutospacing="0"/>
+        <w:rPr>
+          <w:rFonts w:asciiTheme="minorHAnsi" w:eastAsiaTheme="minorHAnsi" w:hAnsiTheme="minorHAnsi" w:cstheme="minorBidi"/>
+          <w:b w:val="0"/>
+          <w:bCs w:val="0"/>
+          <w:kern w:val="0"/>
+          <w:sz w:val="22"/>
+          <w:szCs w:val="22"/>
+          <w:lang w:val="en-US" w:eastAsia="en-US"/>
+        </w:rPr>
+      </w:pPr>
+      <w:r>
+        <w:rPr>
+          <w:rFonts w:asciiTheme="minorHAnsi" w:eastAsiaTheme="minorHAnsi" w:hAnsiTheme="minorHAnsi" w:cstheme="minorBidi"/>
+          <w:b w:val="0"/>
+          <w:bCs w:val="0"/>
+          <w:kern w:val="0"/>
+          <w:sz w:val="22"/>
+          <w:szCs w:val="22"/>
+          <w:lang w:val="en-US" w:eastAsia="en-US"/>
+        </w:rPr>
+        <w:t>9600 Ronse</w:t>
+      </w:r>
+    </w:p>
+    <w:p>
+      <w:pPr>
+        <w:pStyle w:val="Kop1"/>
+        <w:spacing w:before="0" w:beforeAutospacing="0" w:after="0" w:afterAutospacing="0"/>
+        <w:rPr>
+          <w:rFonts w:asciiTheme="minorHAnsi" w:eastAsiaTheme="minorHAnsi" w:hAnsiTheme="minorHAnsi" w:cstheme="minorBidi"/>
+          <w:b w:val="0"/>
+          <w:bCs w:val="0"/>
+          <w:kern w:val="0"/>
+          <w:sz w:val="22"/>
+          <w:szCs w:val="22"/>
+          <w:lang w:val="en-US" w:eastAsia="en-US"/>
+        </w:rPr>
+      </w:pPr>
+    </w:p>
+    <w:p>
+      <w:pPr>
+        <w:pStyle w:val="Kop1"/>
+        <w:spacing w:before="0" w:beforeAutospacing="0" w:after="0" w:afterAutospacing="0"/>
+        <w:rPr>
+          <w:rFonts w:asciiTheme="minorHAnsi" w:eastAsiaTheme="minorHAnsi" w:hAnsiTheme="minorHAnsi" w:cstheme="minorBidi"/>
+          <w:kern w:val="0"/>
+          <w:sz w:val="22"/>
+          <w:szCs w:val="22"/>
+          <w:lang w:val="en-US" w:eastAsia="en-US"/>
+        </w:rPr>
+      </w:pPr>
+      <w:r>
+        <w:rPr>
+          <w:rFonts w:asciiTheme="minorHAnsi" w:eastAsiaTheme="minorHAnsi" w:hAnsiTheme="minorHAnsi" w:cstheme="minorBidi"/>
+          <w:kern w:val="0"/>
+          <w:sz w:val="22"/>
+          <w:szCs w:val="22"/>
+          <w:lang w:val="en-US" w:eastAsia="en-US"/>
+        </w:rPr>
+        <w:t>- Main PCB</w:t>
+      </w:r>
+    </w:p>
+    <w:p>
+      <w:pPr>
+        <w:pStyle w:val="Kop1"/>
+        <w:spacing w:before="0" w:beforeAutospacing="0" w:after="0" w:afterAutospacing="0"/>
+        <w:rPr>
+          <w:rFonts w:asciiTheme="minorHAnsi" w:eastAsiaTheme="minorHAnsi" w:hAnsiTheme="minorHAnsi" w:cstheme="minorBidi"/>
+          <w:b w:val="0"/>
+          <w:bCs w:val="0"/>
+          <w:kern w:val="0"/>
+          <w:sz w:val="22"/>
+          <w:szCs w:val="22"/>
+          <w:lang w:val="en-US" w:eastAsia="en-US"/>
+        </w:rPr>
+      </w:pPr>
+      <w:r>
+        <w:rPr>
+          <w:rFonts w:asciiTheme="minorHAnsi" w:eastAsiaTheme="minorHAnsi" w:hAnsiTheme="minorHAnsi" w:cstheme="minorBidi"/>
+          <w:b w:val="0"/>
+          <w:bCs w:val="0"/>
+          <w:kern w:val="0"/>
+          <w:sz w:val="22"/>
+          <w:szCs w:val="22"/>
+          <w:lang w:val="en-US" w:eastAsia="en-US"/>
+        </w:rPr>
+        <w:t>Design</w:t>
+      </w:r>
+      <w:r>
+        <w:rPr>
+          <w:rFonts w:asciiTheme="minorHAnsi" w:eastAsiaTheme="minorHAnsi" w:hAnsiTheme="minorHAnsi" w:cstheme="minorBidi"/>
+          <w:b w:val="0"/>
+          <w:bCs w:val="0"/>
+          <w:kern w:val="0"/>
+          <w:sz w:val="22"/>
+          <w:szCs w:val="22"/>
+          <w:lang w:val="en-US" w:eastAsia="en-US"/>
+        </w:rPr>
+        <w:t xml:space="preserve"> files:</w:t>
+      </w:r>
+      <w:r>
+        <w:rPr>
+          <w:rFonts w:asciiTheme="minorHAnsi" w:eastAsiaTheme="minorHAnsi" w:hAnsiTheme="minorHAnsi" w:cstheme="minorBidi"/>
+          <w:b w:val="0"/>
+          <w:bCs w:val="0"/>
+          <w:kern w:val="0"/>
+          <w:sz w:val="22"/>
+          <w:szCs w:val="22"/>
+          <w:lang w:val="en-US" w:eastAsia="en-US"/>
+        </w:rPr>
+        <w:tab/>
+      </w:r>
+      <w:r>
+        <w:rPr>
+          <w:rFonts w:asciiTheme="minorHAnsi" w:eastAsiaTheme="minorHAnsi" w:hAnsiTheme="minorHAnsi" w:cstheme="minorBidi"/>
+          <w:b w:val="0"/>
+          <w:bCs w:val="0"/>
+          <w:kern w:val="0"/>
+          <w:sz w:val="22"/>
+          <w:szCs w:val="22"/>
+          <w:u w:val="single"/>
+          <w:lang w:val="en-US" w:eastAsia="en-US"/>
+        </w:rPr>
+        <w:t>/Main_PCB</w:t>
+      </w:r>
+      <w:r>
+        <w:rPr>
+          <w:rFonts w:asciiTheme="minorHAnsi" w:eastAsiaTheme="minorHAnsi" w:hAnsiTheme="minorHAnsi" w:cstheme="minorBidi"/>
+          <w:b w:val="0"/>
+          <w:bCs w:val="0"/>
+          <w:kern w:val="0"/>
+          <w:sz w:val="22"/>
+          <w:szCs w:val="22"/>
+          <w:u w:val="single"/>
+          <w:lang w:val="en-US" w:eastAsia="en-US"/>
+        </w:rPr>
+        <w:t>/</w:t>
+      </w:r>
+      <w:r>
+        <w:rPr>
+          <w:rFonts w:asciiTheme="minorHAnsi" w:eastAsiaTheme="minorHAnsi" w:hAnsiTheme="minorHAnsi" w:cstheme="minorBidi"/>
+          <w:b w:val="0"/>
+          <w:bCs w:val="0"/>
+          <w:kern w:val="0"/>
+          <w:sz w:val="22"/>
+          <w:szCs w:val="22"/>
+          <w:u w:val="single"/>
+          <w:lang w:val="en-US" w:eastAsia="en-US"/>
+        </w:rPr>
+        <w:t>Embedded_II_MAIN_BOARD.s</w:t>
+      </w:r>
+      <w:r>
+        <w:rPr>
+          <w:rFonts w:asciiTheme="minorHAnsi" w:eastAsiaTheme="minorHAnsi" w:hAnsiTheme="minorHAnsi" w:cstheme="minorBidi"/>
+          <w:b w:val="0"/>
+          <w:bCs w:val="0"/>
+          <w:kern w:val="0"/>
+          <w:sz w:val="22"/>
+          <w:szCs w:val="22"/>
+          <w:u w:val="single"/>
+          <w:lang w:val="en-US" w:eastAsia="en-US"/>
+        </w:rPr>
+        <w:t>ch</w:t>
+      </w:r>
+    </w:p>
+    <w:p>
+      <w:pPr>
+        <w:rPr>
+          <w:lang w:val="en-US"/>
+        </w:rPr>
+      </w:pPr>
+      <w:r>
+        <w:rPr>
+          <w:lang w:val="en-US"/>
+        </w:rPr>
+        <w:t>BOM:</w:t>
+      </w:r>
+      <w:r>
+        <w:rPr>
+          <w:lang w:val="en-US"/>
+        </w:rPr>
+        <w:tab/>
+      </w:r>
+      <w:r>
+        <w:rPr>
+          <w:lang w:val="en-US"/>
+        </w:rPr>
+        <w:tab/>
+      </w:r>
+      <w:r>
+        <w:rPr>
+          <w:u w:val="single"/>
+          <w:lang w:val="en-US"/>
+        </w:rPr>
+        <w:t>/Main_PCB/Embedded_II_MAIN_BOARD</w:t>
+      </w:r>
+      <w:r>
+        <w:rPr>
+          <w:u w:val="single"/>
+          <w:lang w:val="en-US"/>
+        </w:rPr>
+        <w:t>_BOM</w:t>
+      </w:r>
+      <w:r>
+        <w:rPr>
+          <w:u w:val="single"/>
+          <w:lang w:val="en-US"/>
+        </w:rPr>
+        <w:t>.</w:t>
+      </w:r>
+      <w:r>
+        <w:rPr>
+          <w:u w:val="single"/>
+          <w:lang w:val="en-US"/>
+        </w:rPr>
+        <w:t>txt</w:t>
+      </w:r>
+    </w:p>
+    <w:p>
+      <w:pPr>
+        <w:rPr>
+          <w:lang w:val="en-US"/>
+        </w:rPr>
+      </w:pPr>
+      <w:r>
+        <w:rPr>
+          <w:lang w:val="en-US"/>
+        </w:rPr>
+        <w:t>Layout files:</w:t>
+      </w:r>
+      <w:r>
+        <w:rPr>
+          <w:lang w:val="en-US"/>
+        </w:rPr>
+        <w:tab/>
+        <w:t>/Main_PCB/Layout/(.svg)</w:t>
+      </w:r>
+    </w:p>
+    <w:p>
+      <w:r>
+        <w:rPr>
+          <w:b/>
+          <w:bCs/>
+        </w:rPr>
+        <w:t>Opmerkingen:</w:t>
+      </w:r>
+      <w:r>
+        <w:t xml:space="preserve"> </w:t>
+      </w:r>
+      <w:r>
+        <w:tab/>
+        <w:t xml:space="preserve">- </w:t>
+      </w:r>
+      <w:r>
+        <w:t>Niets solderen op de p</w:t>
+      </w:r>
+      <w:r>
+        <w:t>in headers</w:t>
+      </w:r>
+      <w:r>
+        <w:br/>
+      </w:r>
+      <w:r>
+        <w:tab/>
+      </w:r>
+      <w:r>
+        <w:tab/>
+        <w:t>- Jumpers open laten</w:t>
+      </w:r>
+      <w:r>
+        <w:br/>
+      </w:r>
+      <w:r>
+        <w:tab/>
+      </w:r>
+      <w:r>
+        <w:tab/>
+        <w:t>- C4 – C5 zelfde waarde als uw design</w:t>
+      </w:r>
       <w:bookmarkStart w:id="0" w:name="_GoBack"/>
       <w:bookmarkEnd w:id="0"/>
-    </w:p>
-    <w:p>
-      <w:pPr>
-        <w:pStyle w:val="Kop1"/>
-        <w:spacing w:before="0" w:beforeAutospacing="0" w:after="0" w:afterAutospacing="0"/>
-        <w:rPr>
-          <w:rFonts w:asciiTheme="minorHAnsi" w:eastAsiaTheme="minorHAnsi" w:hAnsiTheme="minorHAnsi" w:cstheme="minorBidi"/>
-          <w:b w:val="0"/>
-          <w:bCs w:val="0"/>
-          <w:kern w:val="0"/>
-          <w:sz w:val="22"/>
-          <w:szCs w:val="22"/>
-          <w:lang w:eastAsia="en-US"/>
-        </w:rPr>
-      </w:pPr>
-    </w:p>
-    <w:p>
-      <w:pPr>
-        <w:pStyle w:val="Kop1"/>
-        <w:spacing w:before="0" w:beforeAutospacing="0" w:after="0" w:afterAutospacing="0"/>
-        <w:rPr>
-          <w:rFonts w:asciiTheme="minorHAnsi" w:eastAsiaTheme="minorHAnsi" w:hAnsiTheme="minorHAnsi" w:cstheme="minorBidi"/>
-          <w:b w:val="0"/>
-          <w:bCs w:val="0"/>
-          <w:kern w:val="0"/>
-          <w:sz w:val="22"/>
-          <w:szCs w:val="22"/>
-          <w:lang w:eastAsia="en-US"/>
-        </w:rPr>
-      </w:pPr>
-    </w:p>
-    <w:p>
-      <w:pPr>
-        <w:pStyle w:val="Kop1"/>
-        <w:spacing w:before="0" w:beforeAutospacing="0" w:after="0" w:afterAutospacing="0"/>
-        <w:rPr>
-          <w:rFonts w:asciiTheme="minorHAnsi" w:eastAsiaTheme="minorHAnsi" w:hAnsiTheme="minorHAnsi" w:cstheme="minorBidi"/>
-          <w:b w:val="0"/>
-          <w:bCs w:val="0"/>
-          <w:kern w:val="0"/>
-          <w:sz w:val="22"/>
-          <w:szCs w:val="22"/>
-          <w:lang w:eastAsia="en-US"/>
-        </w:rPr>
-      </w:pPr>
-    </w:p>
-    <w:p/>
-    <w:p>
-      <w:pPr>
-        <w:rPr>
-          <w:lang w:val="en-GB"/>
-        </w:rPr>
-      </w:pPr>
     </w:p>
     <w:sectPr>
       <w:pgSz w:w="11906" w:h="16838"/>
@@ -1034,6 +1317,359 @@
     </w:sectPr>
   </w:body>
 </w:document>
+</file>
+
+<file path=word/numbering.xml><?xml version="1.0" encoding="utf-8"?>
+<w:numbering xmlns:wpc="http://schemas.microsoft.com/office/word/2010/wordprocessingCanvas" xmlns:cx="http://schemas.microsoft.com/office/drawing/2014/chartex" xmlns:cx1="http://schemas.microsoft.com/office/drawing/2015/9/8/chartex" xmlns:cx2="http://schemas.microsoft.com/office/drawing/2015/10/21/chartex" xmlns:cx3="http://schemas.microsoft.com/office/drawing/2016/5/9/chartex" xmlns:cx4="http://schemas.microsoft.com/office/drawing/2016/5/10/chartex" xmlns:cx5="http://schemas.microsoft.com/office/drawing/2016/5/11/chartex" xmlns:cx6="http://schemas.microsoft.com/office/drawing/2016/5/12/chartex" xmlns:cx7="http://schemas.microsoft.com/office/drawing/2016/5/13/chartex" xmlns:cx8="http://schemas.microsoft.com/office/drawing/2016/5/14/chartex" xmlns:mc="http://schemas.openxmlformats.org/markup-compatibility/2006" xmlns:aink="http://schemas.microsoft.com/office/drawing/2016/ink" xmlns:am3d="http://schemas.microsoft.com/office/drawing/2017/model3d" xmlns:o="urn:schemas-microsoft-com:office:office" xmlns:r="http://schemas.openxmlformats.org/officeDocument/2006/relationships" xmlns:m="http://schemas.openxmlformats.org/officeDocument/2006/math" xmlns:v="urn:schemas-microsoft-com:vml" xmlns:wp14="http://schemas.microsoft.com/office/word/2010/wordprocessingDrawing" xmlns:wp="http://schemas.openxmlformats.org/drawingml/2006/wordprocessingDrawing" xmlns:w10="urn:schemas-microsoft-com:office:word" xmlns:w="http://schemas.openxmlformats.org/wordprocessingml/2006/main" xmlns:w14="http://schemas.microsoft.com/office/word/2010/wordml" xmlns:w15="http://schemas.microsoft.com/office/word/2012/wordml" xmlns:w16cid="http://schemas.microsoft.com/office/word/2016/wordml/cid" xmlns:w16se="http://schemas.microsoft.com/office/word/2015/wordml/symex" xmlns:wpg="http://schemas.microsoft.com/office/word/2010/wordprocessingGroup" xmlns:wpi="http://schemas.microsoft.com/office/word/2010/wordprocessingInk" xmlns:wne="http://schemas.microsoft.com/office/word/2006/wordml" xmlns:wps="http://schemas.microsoft.com/office/word/2010/wordprocessingShape" mc:Ignorable="w14 w15 w16se w16cid wp14">
+  <w:abstractNum w:abstractNumId="0" w15:restartNumberingAfterBreak="0">
+    <w:nsid w:val="059D1A8B"/>
+    <w:multiLevelType w:val="hybridMultilevel"/>
+    <w:tmpl w:val="13643D88"/>
+    <w:lvl w:ilvl="0" w:tplc="E9FC2EA6">
+      <w:start w:val="9600"/>
+      <w:numFmt w:val="bullet"/>
+      <w:lvlText w:val="-"/>
+      <w:lvlJc w:val="left"/>
+      <w:pPr>
+        <w:ind w:left="720" w:hanging="360"/>
+      </w:pPr>
+      <w:rPr>
+        <w:rFonts w:ascii="Calibri" w:eastAsiaTheme="minorHAnsi" w:hAnsi="Calibri" w:cs="Calibri" w:hint="default"/>
+      </w:rPr>
+    </w:lvl>
+    <w:lvl w:ilvl="1" w:tplc="08130003" w:tentative="1">
+      <w:start w:val="1"/>
+      <w:numFmt w:val="bullet"/>
+      <w:lvlText w:val="o"/>
+      <w:lvlJc w:val="left"/>
+      <w:pPr>
+        <w:ind w:left="1440" w:hanging="360"/>
+      </w:pPr>
+      <w:rPr>
+        <w:rFonts w:ascii="Courier New" w:hAnsi="Courier New" w:cs="Courier New" w:hint="default"/>
+      </w:rPr>
+    </w:lvl>
+    <w:lvl w:ilvl="2" w:tplc="08130005" w:tentative="1">
+      <w:start w:val="1"/>
+      <w:numFmt w:val="bullet"/>
+      <w:lvlText w:val=""/>
+      <w:lvlJc w:val="left"/>
+      <w:pPr>
+        <w:ind w:left="2160" w:hanging="360"/>
+      </w:pPr>
+      <w:rPr>
+        <w:rFonts w:ascii="Wingdings" w:hAnsi="Wingdings" w:hint="default"/>
+      </w:rPr>
+    </w:lvl>
+    <w:lvl w:ilvl="3" w:tplc="08130001" w:tentative="1">
+      <w:start w:val="1"/>
+      <w:numFmt w:val="bullet"/>
+      <w:lvlText w:val=""/>
+      <w:lvlJc w:val="left"/>
+      <w:pPr>
+        <w:ind w:left="2880" w:hanging="360"/>
+      </w:pPr>
+      <w:rPr>
+        <w:rFonts w:ascii="Symbol" w:hAnsi="Symbol" w:hint="default"/>
+      </w:rPr>
+    </w:lvl>
+    <w:lvl w:ilvl="4" w:tplc="08130003" w:tentative="1">
+      <w:start w:val="1"/>
+      <w:numFmt w:val="bullet"/>
+      <w:lvlText w:val="o"/>
+      <w:lvlJc w:val="left"/>
+      <w:pPr>
+        <w:ind w:left="3600" w:hanging="360"/>
+      </w:pPr>
+      <w:rPr>
+        <w:rFonts w:ascii="Courier New" w:hAnsi="Courier New" w:cs="Courier New" w:hint="default"/>
+      </w:rPr>
+    </w:lvl>
+    <w:lvl w:ilvl="5" w:tplc="08130005" w:tentative="1">
+      <w:start w:val="1"/>
+      <w:numFmt w:val="bullet"/>
+      <w:lvlText w:val=""/>
+      <w:lvlJc w:val="left"/>
+      <w:pPr>
+        <w:ind w:left="4320" w:hanging="360"/>
+      </w:pPr>
+      <w:rPr>
+        <w:rFonts w:ascii="Wingdings" w:hAnsi="Wingdings" w:hint="default"/>
+      </w:rPr>
+    </w:lvl>
+    <w:lvl w:ilvl="6" w:tplc="08130001" w:tentative="1">
+      <w:start w:val="1"/>
+      <w:numFmt w:val="bullet"/>
+      <w:lvlText w:val=""/>
+      <w:lvlJc w:val="left"/>
+      <w:pPr>
+        <w:ind w:left="5040" w:hanging="360"/>
+      </w:pPr>
+      <w:rPr>
+        <w:rFonts w:ascii="Symbol" w:hAnsi="Symbol" w:hint="default"/>
+      </w:rPr>
+    </w:lvl>
+    <w:lvl w:ilvl="7" w:tplc="08130003" w:tentative="1">
+      <w:start w:val="1"/>
+      <w:numFmt w:val="bullet"/>
+      <w:lvlText w:val="o"/>
+      <w:lvlJc w:val="left"/>
+      <w:pPr>
+        <w:ind w:left="5760" w:hanging="360"/>
+      </w:pPr>
+      <w:rPr>
+        <w:rFonts w:ascii="Courier New" w:hAnsi="Courier New" w:cs="Courier New" w:hint="default"/>
+      </w:rPr>
+    </w:lvl>
+    <w:lvl w:ilvl="8" w:tplc="08130005" w:tentative="1">
+      <w:start w:val="1"/>
+      <w:numFmt w:val="bullet"/>
+      <w:lvlText w:val=""/>
+      <w:lvlJc w:val="left"/>
+      <w:pPr>
+        <w:ind w:left="6480" w:hanging="360"/>
+      </w:pPr>
+      <w:rPr>
+        <w:rFonts w:ascii="Wingdings" w:hAnsi="Wingdings" w:hint="default"/>
+      </w:rPr>
+    </w:lvl>
+  </w:abstractNum>
+  <w:abstractNum w:abstractNumId="1" w15:restartNumberingAfterBreak="0">
+    <w:nsid w:val="54E10232"/>
+    <w:multiLevelType w:val="hybridMultilevel"/>
+    <w:tmpl w:val="9EA23786"/>
+    <w:lvl w:ilvl="0" w:tplc="AB3A4C46">
+      <w:start w:val="9600"/>
+      <w:numFmt w:val="bullet"/>
+      <w:lvlText w:val="-"/>
+      <w:lvlJc w:val="left"/>
+      <w:pPr>
+        <w:ind w:left="1770" w:hanging="360"/>
+      </w:pPr>
+      <w:rPr>
+        <w:rFonts w:ascii="Calibri" w:eastAsiaTheme="minorHAnsi" w:hAnsi="Calibri" w:cs="Calibri" w:hint="default"/>
+      </w:rPr>
+    </w:lvl>
+    <w:lvl w:ilvl="1" w:tplc="08130003" w:tentative="1">
+      <w:start w:val="1"/>
+      <w:numFmt w:val="bullet"/>
+      <w:lvlText w:val="o"/>
+      <w:lvlJc w:val="left"/>
+      <w:pPr>
+        <w:ind w:left="2490" w:hanging="360"/>
+      </w:pPr>
+      <w:rPr>
+        <w:rFonts w:ascii="Courier New" w:hAnsi="Courier New" w:cs="Courier New" w:hint="default"/>
+      </w:rPr>
+    </w:lvl>
+    <w:lvl w:ilvl="2" w:tplc="08130005" w:tentative="1">
+      <w:start w:val="1"/>
+      <w:numFmt w:val="bullet"/>
+      <w:lvlText w:val=""/>
+      <w:lvlJc w:val="left"/>
+      <w:pPr>
+        <w:ind w:left="3210" w:hanging="360"/>
+      </w:pPr>
+      <w:rPr>
+        <w:rFonts w:ascii="Wingdings" w:hAnsi="Wingdings" w:hint="default"/>
+      </w:rPr>
+    </w:lvl>
+    <w:lvl w:ilvl="3" w:tplc="08130001" w:tentative="1">
+      <w:start w:val="1"/>
+      <w:numFmt w:val="bullet"/>
+      <w:lvlText w:val=""/>
+      <w:lvlJc w:val="left"/>
+      <w:pPr>
+        <w:ind w:left="3930" w:hanging="360"/>
+      </w:pPr>
+      <w:rPr>
+        <w:rFonts w:ascii="Symbol" w:hAnsi="Symbol" w:hint="default"/>
+      </w:rPr>
+    </w:lvl>
+    <w:lvl w:ilvl="4" w:tplc="08130003" w:tentative="1">
+      <w:start w:val="1"/>
+      <w:numFmt w:val="bullet"/>
+      <w:lvlText w:val="o"/>
+      <w:lvlJc w:val="left"/>
+      <w:pPr>
+        <w:ind w:left="4650" w:hanging="360"/>
+      </w:pPr>
+      <w:rPr>
+        <w:rFonts w:ascii="Courier New" w:hAnsi="Courier New" w:cs="Courier New" w:hint="default"/>
+      </w:rPr>
+    </w:lvl>
+    <w:lvl w:ilvl="5" w:tplc="08130005" w:tentative="1">
+      <w:start w:val="1"/>
+      <w:numFmt w:val="bullet"/>
+      <w:lvlText w:val=""/>
+      <w:lvlJc w:val="left"/>
+      <w:pPr>
+        <w:ind w:left="5370" w:hanging="360"/>
+      </w:pPr>
+      <w:rPr>
+        <w:rFonts w:ascii="Wingdings" w:hAnsi="Wingdings" w:hint="default"/>
+      </w:rPr>
+    </w:lvl>
+    <w:lvl w:ilvl="6" w:tplc="08130001" w:tentative="1">
+      <w:start w:val="1"/>
+      <w:numFmt w:val="bullet"/>
+      <w:lvlText w:val=""/>
+      <w:lvlJc w:val="left"/>
+      <w:pPr>
+        <w:ind w:left="6090" w:hanging="360"/>
+      </w:pPr>
+      <w:rPr>
+        <w:rFonts w:ascii="Symbol" w:hAnsi="Symbol" w:hint="default"/>
+      </w:rPr>
+    </w:lvl>
+    <w:lvl w:ilvl="7" w:tplc="08130003" w:tentative="1">
+      <w:start w:val="1"/>
+      <w:numFmt w:val="bullet"/>
+      <w:lvlText w:val="o"/>
+      <w:lvlJc w:val="left"/>
+      <w:pPr>
+        <w:ind w:left="6810" w:hanging="360"/>
+      </w:pPr>
+      <w:rPr>
+        <w:rFonts w:ascii="Courier New" w:hAnsi="Courier New" w:cs="Courier New" w:hint="default"/>
+      </w:rPr>
+    </w:lvl>
+    <w:lvl w:ilvl="8" w:tplc="08130005" w:tentative="1">
+      <w:start w:val="1"/>
+      <w:numFmt w:val="bullet"/>
+      <w:lvlText w:val=""/>
+      <w:lvlJc w:val="left"/>
+      <w:pPr>
+        <w:ind w:left="7530" w:hanging="360"/>
+      </w:pPr>
+      <w:rPr>
+        <w:rFonts w:ascii="Wingdings" w:hAnsi="Wingdings" w:hint="default"/>
+      </w:rPr>
+    </w:lvl>
+  </w:abstractNum>
+  <w:abstractNum w:abstractNumId="2" w15:restartNumberingAfterBreak="0">
+    <w:nsid w:val="573A260D"/>
+    <w:multiLevelType w:val="hybridMultilevel"/>
+    <w:tmpl w:val="3BF8F7EC"/>
+    <w:lvl w:ilvl="0" w:tplc="59AA27EE">
+      <w:start w:val="9600"/>
+      <w:numFmt w:val="bullet"/>
+      <w:lvlText w:val="-"/>
+      <w:lvlJc w:val="left"/>
+      <w:pPr>
+        <w:ind w:left="720" w:hanging="360"/>
+      </w:pPr>
+      <w:rPr>
+        <w:rFonts w:ascii="Calibri" w:eastAsiaTheme="minorHAnsi" w:hAnsi="Calibri" w:cs="Calibri" w:hint="default"/>
+      </w:rPr>
+    </w:lvl>
+    <w:lvl w:ilvl="1" w:tplc="08130003" w:tentative="1">
+      <w:start w:val="1"/>
+      <w:numFmt w:val="bullet"/>
+      <w:lvlText w:val="o"/>
+      <w:lvlJc w:val="left"/>
+      <w:pPr>
+        <w:ind w:left="1440" w:hanging="360"/>
+      </w:pPr>
+      <w:rPr>
+        <w:rFonts w:ascii="Courier New" w:hAnsi="Courier New" w:cs="Courier New" w:hint="default"/>
+      </w:rPr>
+    </w:lvl>
+    <w:lvl w:ilvl="2" w:tplc="08130005" w:tentative="1">
+      <w:start w:val="1"/>
+      <w:numFmt w:val="bullet"/>
+      <w:lvlText w:val=""/>
+      <w:lvlJc w:val="left"/>
+      <w:pPr>
+        <w:ind w:left="2160" w:hanging="360"/>
+      </w:pPr>
+      <w:rPr>
+        <w:rFonts w:ascii="Wingdings" w:hAnsi="Wingdings" w:hint="default"/>
+      </w:rPr>
+    </w:lvl>
+    <w:lvl w:ilvl="3" w:tplc="08130001" w:tentative="1">
+      <w:start w:val="1"/>
+      <w:numFmt w:val="bullet"/>
+      <w:lvlText w:val=""/>
+      <w:lvlJc w:val="left"/>
+      <w:pPr>
+        <w:ind w:left="2880" w:hanging="360"/>
+      </w:pPr>
+      <w:rPr>
+        <w:rFonts w:ascii="Symbol" w:hAnsi="Symbol" w:hint="default"/>
+      </w:rPr>
+    </w:lvl>
+    <w:lvl w:ilvl="4" w:tplc="08130003" w:tentative="1">
+      <w:start w:val="1"/>
+      <w:numFmt w:val="bullet"/>
+      <w:lvlText w:val="o"/>
+      <w:lvlJc w:val="left"/>
+      <w:pPr>
+        <w:ind w:left="3600" w:hanging="360"/>
+      </w:pPr>
+      <w:rPr>
+        <w:rFonts w:ascii="Courier New" w:hAnsi="Courier New" w:cs="Courier New" w:hint="default"/>
+      </w:rPr>
+    </w:lvl>
+    <w:lvl w:ilvl="5" w:tplc="08130005" w:tentative="1">
+      <w:start w:val="1"/>
+      <w:numFmt w:val="bullet"/>
+      <w:lvlText w:val=""/>
+      <w:lvlJc w:val="left"/>
+      <w:pPr>
+        <w:ind w:left="4320" w:hanging="360"/>
+      </w:pPr>
+      <w:rPr>
+        <w:rFonts w:ascii="Wingdings" w:hAnsi="Wingdings" w:hint="default"/>
+      </w:rPr>
+    </w:lvl>
+    <w:lvl w:ilvl="6" w:tplc="08130001" w:tentative="1">
+      <w:start w:val="1"/>
+      <w:numFmt w:val="bullet"/>
+      <w:lvlText w:val=""/>
+      <w:lvlJc w:val="left"/>
+      <w:pPr>
+        <w:ind w:left="5040" w:hanging="360"/>
+      </w:pPr>
+      <w:rPr>
+        <w:rFonts w:ascii="Symbol" w:hAnsi="Symbol" w:hint="default"/>
+      </w:rPr>
+    </w:lvl>
+    <w:lvl w:ilvl="7" w:tplc="08130003" w:tentative="1">
+      <w:start w:val="1"/>
+      <w:numFmt w:val="bullet"/>
+      <w:lvlText w:val="o"/>
+      <w:lvlJc w:val="left"/>
+      <w:pPr>
+        <w:ind w:left="5760" w:hanging="360"/>
+      </w:pPr>
+      <w:rPr>
+        <w:rFonts w:ascii="Courier New" w:hAnsi="Courier New" w:cs="Courier New" w:hint="default"/>
+      </w:rPr>
+    </w:lvl>
+    <w:lvl w:ilvl="8" w:tplc="08130005" w:tentative="1">
+      <w:start w:val="1"/>
+      <w:numFmt w:val="bullet"/>
+      <w:lvlText w:val=""/>
+      <w:lvlJc w:val="left"/>
+      <w:pPr>
+        <w:ind w:left="6480" w:hanging="360"/>
+      </w:pPr>
+      <w:rPr>
+        <w:rFonts w:ascii="Wingdings" w:hAnsi="Wingdings" w:hint="default"/>
+      </w:rPr>
+    </w:lvl>
+  </w:abstractNum>
+  <w:num w:numId="1">
+    <w:abstractNumId w:val="2"/>
+  </w:num>
+  <w:num w:numId="2">
+    <w:abstractNumId w:val="0"/>
+  </w:num>
+  <w:num w:numId="3">
+    <w:abstractNumId w:val="1"/>
+  </w:num>
+</w:numbering>
 </file>
 
 <file path=word/styles.xml><?xml version="1.0" encoding="utf-8"?>
@@ -1155,6 +1791,7 @@
     <w:lsdException w:name="HTML Sample" w:semiHidden="1" w:unhideWhenUsed="1"/>
     <w:lsdException w:name="HTML Typewriter" w:semiHidden="1" w:unhideWhenUsed="1"/>
     <w:lsdException w:name="HTML Variable" w:semiHidden="1" w:unhideWhenUsed="1"/>
+    <w:lsdException w:name="Normal Table" w:semiHidden="1" w:unhideWhenUsed="1"/>
     <w:lsdException w:name="annotation subject" w:semiHidden="1" w:unhideWhenUsed="1"/>
     <w:lsdException w:name="No List" w:semiHidden="1" w:unhideWhenUsed="1"/>
     <w:lsdException w:name="Outline List 1" w:semiHidden="1" w:unhideWhenUsed="1"/>
@@ -1201,8 +1838,10 @@
     <w:lsdException w:name="Table Subtle 2" w:semiHidden="1" w:unhideWhenUsed="1"/>
     <w:lsdException w:name="Table Web 1" w:semiHidden="1" w:unhideWhenUsed="1"/>
     <w:lsdException w:name="Table Web 2" w:semiHidden="1" w:unhideWhenUsed="1"/>
+    <w:lsdException w:name="Table Web 3" w:semiHidden="1" w:unhideWhenUsed="1"/>
     <w:lsdException w:name="Balloon Text" w:semiHidden="1" w:unhideWhenUsed="1"/>
     <w:lsdException w:name="Table Grid" w:uiPriority="39"/>
+    <w:lsdException w:name="Table Theme" w:semiHidden="1" w:unhideWhenUsed="1"/>
     <w:lsdException w:name="Placeholder Text" w:semiHidden="1"/>
     <w:lsdException w:name="No Spacing" w:uiPriority="1" w:qFormat="1"/>
     <w:lsdException w:name="Light Shading" w:uiPriority="60"/>
@@ -1516,6 +2155,17 @@
       <w:lang w:eastAsia="nl-BE"/>
     </w:rPr>
   </w:style>
+  <w:style w:type="paragraph" w:styleId="Lijstalinea">
+    <w:name w:val="List Paragraph"/>
+    <w:basedOn w:val="Standaard"/>
+    <w:uiPriority w:val="34"/>
+    <w:qFormat/>
+    <w:rsid w:val="00A6185A"/>
+    <w:pPr>
+      <w:ind w:left="720"/>
+      <w:contextualSpacing/>
+    </w:pPr>
+  </w:style>
 </w:styles>
 </file>
 

</xml_diff>